<commit_message>
Converting docs to markdown files
</commit_message>
<xml_diff>
--- a/Documentation Notes/Wireframe Testing.docx
+++ b/Documentation Notes/Wireframe Testing.docx
@@ -40,9 +40,10 @@
         <w:spacing w:before="0" w:beforeAutospacing="0" w:after="0" w:afterAutospacing="0"/>
         <w:textAlignment w:val="baseline"/>
         <w:rPr>
-          <w:rFonts w:ascii="Segoe UI" w:hAnsi="Segoe UI" w:cs="Segoe UI"/>
-          <w:sz w:val="18"/>
-          <w:szCs w:val="18"/>
+          <w:rStyle w:val="eop"/>
+          <w:rFonts w:ascii="Calibri" w:hAnsi="Calibri" w:cs="Calibri"/>
+          <w:sz w:val="22"/>
+          <w:szCs w:val="22"/>
         </w:rPr>
       </w:pPr>
       <w:r>
@@ -75,6 +76,19 @@
           <w:szCs w:val="18"/>
         </w:rPr>
       </w:pPr>
+    </w:p>
+    <w:p>
+      <w:pPr>
+        <w:pStyle w:val="paragraph"/>
+        <w:spacing w:before="0" w:beforeAutospacing="0" w:after="0" w:afterAutospacing="0"/>
+        <w:textAlignment w:val="baseline"/>
+        <w:rPr>
+          <w:rStyle w:val="eop"/>
+          <w:rFonts w:ascii="Calibri" w:hAnsi="Calibri" w:cs="Calibri"/>
+          <w:sz w:val="22"/>
+          <w:szCs w:val="22"/>
+        </w:rPr>
+      </w:pPr>
       <w:r>
         <w:rPr>
           <w:rStyle w:val="normaltextrun"/>
@@ -100,9 +114,35 @@
         <w:spacing w:before="0" w:beforeAutospacing="0" w:after="0" w:afterAutospacing="0"/>
         <w:textAlignment w:val="baseline"/>
         <w:rPr>
-          <w:rFonts w:ascii="Segoe UI" w:hAnsi="Segoe UI" w:cs="Segoe UI"/>
-          <w:sz w:val="18"/>
-          <w:szCs w:val="18"/>
+          <w:rStyle w:val="eop"/>
+          <w:rFonts w:ascii="Calibri" w:hAnsi="Calibri" w:cs="Calibri"/>
+          <w:sz w:val="22"/>
+          <w:szCs w:val="22"/>
+        </w:rPr>
+      </w:pPr>
+    </w:p>
+    <w:p>
+      <w:pPr>
+        <w:pStyle w:val="paragraph"/>
+        <w:spacing w:before="0" w:beforeAutospacing="0" w:after="0" w:afterAutospacing="0"/>
+        <w:textAlignment w:val="baseline"/>
+        <w:rPr>
+          <w:rFonts w:ascii="Segoe UI" w:hAnsi="Segoe UI" w:cs="Segoe UI"/>
+          <w:sz w:val="18"/>
+          <w:szCs w:val="18"/>
+        </w:rPr>
+      </w:pPr>
+    </w:p>
+    <w:p>
+      <w:pPr>
+        <w:pStyle w:val="paragraph"/>
+        <w:spacing w:before="0" w:beforeAutospacing="0" w:after="0" w:afterAutospacing="0"/>
+        <w:textAlignment w:val="baseline"/>
+        <w:rPr>
+          <w:rStyle w:val="eop"/>
+          <w:rFonts w:ascii="Calibri" w:hAnsi="Calibri" w:cs="Calibri"/>
+          <w:sz w:val="22"/>
+          <w:szCs w:val="22"/>
         </w:rPr>
       </w:pPr>
       <w:r>
@@ -137,6 +177,19 @@
           <w:szCs w:val="18"/>
         </w:rPr>
       </w:pPr>
+    </w:p>
+    <w:p>
+      <w:pPr>
+        <w:pStyle w:val="paragraph"/>
+        <w:spacing w:before="0" w:beforeAutospacing="0" w:after="0" w:afterAutospacing="0"/>
+        <w:textAlignment w:val="baseline"/>
+        <w:rPr>
+          <w:rStyle w:val="eop"/>
+          <w:rFonts w:ascii="Calibri" w:hAnsi="Calibri" w:cs="Calibri"/>
+          <w:sz w:val="22"/>
+          <w:szCs w:val="22"/>
+        </w:rPr>
+      </w:pPr>
       <w:r>
         <w:rPr>
           <w:rStyle w:val="normaltextrun"/>
@@ -169,6 +222,19 @@
           <w:szCs w:val="18"/>
         </w:rPr>
       </w:pPr>
+    </w:p>
+    <w:p>
+      <w:pPr>
+        <w:pStyle w:val="paragraph"/>
+        <w:spacing w:before="0" w:beforeAutospacing="0" w:after="0" w:afterAutospacing="0"/>
+        <w:textAlignment w:val="baseline"/>
+        <w:rPr>
+          <w:rStyle w:val="eop"/>
+          <w:rFonts w:ascii="Calibri" w:hAnsi="Calibri" w:cs="Calibri"/>
+          <w:sz w:val="22"/>
+          <w:szCs w:val="22"/>
+        </w:rPr>
+      </w:pPr>
       <w:r>
         <w:rPr>
           <w:rStyle w:val="normaltextrun"/>
@@ -187,6 +253,18 @@
         </w:rPr>
         <w:t> </w:t>
       </w:r>
+    </w:p>
+    <w:p>
+      <w:pPr>
+        <w:pStyle w:val="paragraph"/>
+        <w:spacing w:before="0" w:beforeAutospacing="0" w:after="0" w:afterAutospacing="0"/>
+        <w:textAlignment w:val="baseline"/>
+        <w:rPr>
+          <w:rFonts w:ascii="Segoe UI" w:hAnsi="Segoe UI" w:cs="Segoe UI"/>
+          <w:sz w:val="18"/>
+          <w:szCs w:val="18"/>
+        </w:rPr>
+      </w:pPr>
     </w:p>
     <w:p>
       <w:pPr>
@@ -286,9 +364,10 @@
         <w:spacing w:before="0" w:beforeAutospacing="0" w:after="0" w:afterAutospacing="0"/>
         <w:textAlignment w:val="baseline"/>
         <w:rPr>
-          <w:rFonts w:ascii="Segoe UI" w:hAnsi="Segoe UI" w:cs="Segoe UI"/>
-          <w:sz w:val="18"/>
-          <w:szCs w:val="18"/>
+          <w:rStyle w:val="eop"/>
+          <w:rFonts w:ascii="Calibri" w:hAnsi="Calibri" w:cs="Calibri"/>
+          <w:sz w:val="22"/>
+          <w:szCs w:val="22"/>
         </w:rPr>
       </w:pPr>
       <w:r>
@@ -319,6 +398,19 @@
           <w:rFonts w:ascii="Segoe UI" w:hAnsi="Segoe UI" w:cs="Segoe UI"/>
           <w:sz w:val="18"/>
           <w:szCs w:val="18"/>
+        </w:rPr>
+      </w:pPr>
+    </w:p>
+    <w:p>
+      <w:pPr>
+        <w:pStyle w:val="paragraph"/>
+        <w:spacing w:before="0" w:beforeAutospacing="0" w:after="0" w:afterAutospacing="0"/>
+        <w:textAlignment w:val="baseline"/>
+        <w:rPr>
+          <w:rStyle w:val="eop"/>
+          <w:rFonts w:ascii="Calibri" w:hAnsi="Calibri" w:cs="Calibri"/>
+          <w:sz w:val="22"/>
+          <w:szCs w:val="22"/>
         </w:rPr>
       </w:pPr>
       <w:r>
@@ -353,6 +445,18 @@
           <w:szCs w:val="18"/>
         </w:rPr>
       </w:pPr>
+    </w:p>
+    <w:p>
+      <w:pPr>
+        <w:pStyle w:val="paragraph"/>
+        <w:spacing w:before="0" w:beforeAutospacing="0" w:after="0" w:afterAutospacing="0"/>
+        <w:textAlignment w:val="baseline"/>
+        <w:rPr>
+          <w:rFonts w:ascii="Segoe UI" w:hAnsi="Segoe UI" w:cs="Segoe UI"/>
+          <w:sz w:val="18"/>
+          <w:szCs w:val="18"/>
+        </w:rPr>
+      </w:pPr>
       <w:r>
         <w:rPr>
           <w:rStyle w:val="normaltextrun"/>
@@ -428,9 +532,10 @@
         <w:spacing w:before="0" w:beforeAutospacing="0" w:after="0" w:afterAutospacing="0"/>
         <w:textAlignment w:val="baseline"/>
         <w:rPr>
-          <w:rFonts w:ascii="Segoe UI" w:hAnsi="Segoe UI" w:cs="Segoe UI"/>
-          <w:sz w:val="18"/>
-          <w:szCs w:val="18"/>
+          <w:rStyle w:val="eop"/>
+          <w:rFonts w:ascii="Calibri" w:hAnsi="Calibri" w:cs="Calibri"/>
+          <w:sz w:val="22"/>
+          <w:szCs w:val="22"/>
         </w:rPr>
       </w:pPr>
       <w:r>
@@ -461,6 +566,19 @@
           <w:rFonts w:ascii="Segoe UI" w:hAnsi="Segoe UI" w:cs="Segoe UI"/>
           <w:sz w:val="18"/>
           <w:szCs w:val="18"/>
+        </w:rPr>
+      </w:pPr>
+    </w:p>
+    <w:p>
+      <w:pPr>
+        <w:pStyle w:val="paragraph"/>
+        <w:spacing w:before="0" w:beforeAutospacing="0" w:after="0" w:afterAutospacing="0"/>
+        <w:textAlignment w:val="baseline"/>
+        <w:rPr>
+          <w:rStyle w:val="eop"/>
+          <w:rFonts w:ascii="Calibri" w:hAnsi="Calibri" w:cs="Calibri"/>
+          <w:sz w:val="22"/>
+          <w:szCs w:val="22"/>
         </w:rPr>
       </w:pPr>
       <w:r>
@@ -495,6 +613,18 @@
           <w:szCs w:val="18"/>
         </w:rPr>
       </w:pPr>
+    </w:p>
+    <w:p>
+      <w:pPr>
+        <w:pStyle w:val="paragraph"/>
+        <w:spacing w:before="0" w:beforeAutospacing="0" w:after="0" w:afterAutospacing="0"/>
+        <w:textAlignment w:val="baseline"/>
+        <w:rPr>
+          <w:rFonts w:ascii="Segoe UI" w:hAnsi="Segoe UI" w:cs="Segoe UI"/>
+          <w:sz w:val="18"/>
+          <w:szCs w:val="18"/>
+        </w:rPr>
+      </w:pPr>
       <w:r>
         <w:rPr>
           <w:rStyle w:val="normaltextrun"/>
@@ -550,9 +680,10 @@
         <w:spacing w:before="0" w:beforeAutospacing="0" w:after="0" w:afterAutospacing="0"/>
         <w:textAlignment w:val="baseline"/>
         <w:rPr>
-          <w:rFonts w:ascii="Segoe UI" w:hAnsi="Segoe UI" w:cs="Segoe UI"/>
-          <w:sz w:val="18"/>
-          <w:szCs w:val="18"/>
+          <w:rStyle w:val="eop"/>
+          <w:rFonts w:ascii="Calibri" w:hAnsi="Calibri" w:cs="Calibri"/>
+          <w:sz w:val="22"/>
+          <w:szCs w:val="22"/>
         </w:rPr>
       </w:pPr>
       <w:r>
@@ -583,6 +714,19 @@
           <w:rFonts w:ascii="Segoe UI" w:hAnsi="Segoe UI" w:cs="Segoe UI"/>
           <w:sz w:val="18"/>
           <w:szCs w:val="18"/>
+        </w:rPr>
+      </w:pPr>
+    </w:p>
+    <w:p>
+      <w:pPr>
+        <w:pStyle w:val="paragraph"/>
+        <w:spacing w:before="0" w:beforeAutospacing="0" w:after="0" w:afterAutospacing="0"/>
+        <w:textAlignment w:val="baseline"/>
+        <w:rPr>
+          <w:rStyle w:val="eop"/>
+          <w:rFonts w:ascii="Calibri" w:hAnsi="Calibri" w:cs="Calibri"/>
+          <w:sz w:val="22"/>
+          <w:szCs w:val="22"/>
         </w:rPr>
       </w:pPr>
       <w:r>
@@ -617,6 +761,19 @@
           <w:szCs w:val="18"/>
         </w:rPr>
       </w:pPr>
+    </w:p>
+    <w:p>
+      <w:pPr>
+        <w:pStyle w:val="paragraph"/>
+        <w:spacing w:before="0" w:beforeAutospacing="0" w:after="0" w:afterAutospacing="0"/>
+        <w:textAlignment w:val="baseline"/>
+        <w:rPr>
+          <w:rStyle w:val="eop"/>
+          <w:rFonts w:ascii="Calibri" w:hAnsi="Calibri" w:cs="Calibri"/>
+          <w:sz w:val="22"/>
+          <w:szCs w:val="22"/>
+        </w:rPr>
+      </w:pPr>
       <w:r>
         <w:rPr>
           <w:rStyle w:val="normaltextrun"/>
@@ -645,6 +802,19 @@
           <w:rFonts w:ascii="Segoe UI" w:hAnsi="Segoe UI" w:cs="Segoe UI"/>
           <w:sz w:val="18"/>
           <w:szCs w:val="18"/>
+        </w:rPr>
+      </w:pPr>
+    </w:p>
+    <w:p>
+      <w:pPr>
+        <w:pStyle w:val="paragraph"/>
+        <w:spacing w:before="0" w:beforeAutospacing="0" w:after="0" w:afterAutospacing="0"/>
+        <w:textAlignment w:val="baseline"/>
+        <w:rPr>
+          <w:rStyle w:val="eop"/>
+          <w:rFonts w:ascii="Calibri" w:hAnsi="Calibri" w:cs="Calibri"/>
+          <w:sz w:val="22"/>
+          <w:szCs w:val="22"/>
         </w:rPr>
       </w:pPr>
       <w:r>
@@ -679,6 +849,18 @@
           <w:szCs w:val="18"/>
         </w:rPr>
       </w:pPr>
+    </w:p>
+    <w:p>
+      <w:pPr>
+        <w:pStyle w:val="paragraph"/>
+        <w:spacing w:before="0" w:beforeAutospacing="0" w:after="0" w:afterAutospacing="0"/>
+        <w:textAlignment w:val="baseline"/>
+        <w:rPr>
+          <w:rFonts w:ascii="Segoe UI" w:hAnsi="Segoe UI" w:cs="Segoe UI"/>
+          <w:sz w:val="18"/>
+          <w:szCs w:val="18"/>
+        </w:rPr>
+      </w:pPr>
       <w:r>
         <w:rPr>
           <w:rStyle w:val="normaltextrun"/>
@@ -734,18 +916,20 @@
         <w:spacing w:before="0" w:beforeAutospacing="0" w:after="0" w:afterAutospacing="0"/>
         <w:textAlignment w:val="baseline"/>
         <w:rPr>
-          <w:rFonts w:ascii="Segoe UI" w:hAnsi="Segoe UI" w:cs="Segoe UI"/>
-          <w:sz w:val="18"/>
-          <w:szCs w:val="18"/>
-        </w:rPr>
-      </w:pPr>
-      <w:r>
-        <w:rPr>
-          <w:rStyle w:val="normaltextrun"/>
-          <w:rFonts w:ascii="Calibri" w:hAnsi="Calibri" w:cs="Calibri"/>
-          <w:sz w:val="22"/>
-          <w:szCs w:val="22"/>
-        </w:rPr>
+          <w:rStyle w:val="eop"/>
+          <w:rFonts w:ascii="Calibri" w:hAnsi="Calibri" w:cs="Calibri"/>
+          <w:sz w:val="22"/>
+          <w:szCs w:val="22"/>
+        </w:rPr>
+      </w:pPr>
+      <w:r>
+        <w:rPr>
+          <w:rStyle w:val="normaltextrun"/>
+          <w:rFonts w:ascii="Calibri" w:hAnsi="Calibri" w:cs="Calibri"/>
+          <w:sz w:val="22"/>
+          <w:szCs w:val="22"/>
+        </w:rPr>
+        <w:lastRenderedPageBreak/>
         <w:t>3) I like the map, as this means we can easily see how far the University is or whether it looks to be a good area.</w:t>
       </w:r>
       <w:r>
@@ -767,6 +951,19 @@
           <w:rFonts w:ascii="Segoe UI" w:hAnsi="Segoe UI" w:cs="Segoe UI"/>
           <w:sz w:val="18"/>
           <w:szCs w:val="18"/>
+        </w:rPr>
+      </w:pPr>
+    </w:p>
+    <w:p>
+      <w:pPr>
+        <w:pStyle w:val="paragraph"/>
+        <w:spacing w:before="0" w:beforeAutospacing="0" w:after="0" w:afterAutospacing="0"/>
+        <w:textAlignment w:val="baseline"/>
+        <w:rPr>
+          <w:rStyle w:val="eop"/>
+          <w:rFonts w:ascii="Calibri" w:hAnsi="Calibri" w:cs="Calibri"/>
+          <w:sz w:val="22"/>
+          <w:szCs w:val="22"/>
         </w:rPr>
       </w:pPr>
       <w:r>
@@ -801,6 +998,18 @@
           <w:szCs w:val="18"/>
         </w:rPr>
       </w:pPr>
+    </w:p>
+    <w:p>
+      <w:pPr>
+        <w:pStyle w:val="paragraph"/>
+        <w:spacing w:before="0" w:beforeAutospacing="0" w:after="0" w:afterAutospacing="0"/>
+        <w:textAlignment w:val="baseline"/>
+        <w:rPr>
+          <w:rFonts w:ascii="Segoe UI" w:hAnsi="Segoe UI" w:cs="Segoe UI"/>
+          <w:sz w:val="18"/>
+          <w:szCs w:val="18"/>
+        </w:rPr>
+      </w:pPr>
       <w:r>
         <w:rPr>
           <w:rStyle w:val="normaltextrun"/>
@@ -856,9 +1065,10 @@
         <w:spacing w:before="0" w:beforeAutospacing="0" w:after="0" w:afterAutospacing="0"/>
         <w:textAlignment w:val="baseline"/>
         <w:rPr>
-          <w:rFonts w:ascii="Segoe UI" w:hAnsi="Segoe UI" w:cs="Segoe UI"/>
-          <w:sz w:val="18"/>
-          <w:szCs w:val="18"/>
+          <w:rStyle w:val="eop"/>
+          <w:rFonts w:ascii="Calibri" w:hAnsi="Calibri" w:cs="Calibri"/>
+          <w:sz w:val="22"/>
+          <w:szCs w:val="22"/>
         </w:rPr>
       </w:pPr>
       <w:r>
@@ -889,6 +1099,19 @@
           <w:rFonts w:ascii="Segoe UI" w:hAnsi="Segoe UI" w:cs="Segoe UI"/>
           <w:sz w:val="18"/>
           <w:szCs w:val="18"/>
+        </w:rPr>
+      </w:pPr>
+    </w:p>
+    <w:p>
+      <w:pPr>
+        <w:pStyle w:val="paragraph"/>
+        <w:spacing w:before="0" w:beforeAutospacing="0" w:after="0" w:afterAutospacing="0"/>
+        <w:textAlignment w:val="baseline"/>
+        <w:rPr>
+          <w:rStyle w:val="eop"/>
+          <w:rFonts w:ascii="Calibri" w:hAnsi="Calibri" w:cs="Calibri"/>
+          <w:sz w:val="22"/>
+          <w:szCs w:val="22"/>
         </w:rPr>
       </w:pPr>
       <w:r>
@@ -923,6 +1146,18 @@
           <w:szCs w:val="18"/>
         </w:rPr>
       </w:pPr>
+    </w:p>
+    <w:p>
+      <w:pPr>
+        <w:pStyle w:val="paragraph"/>
+        <w:spacing w:before="0" w:beforeAutospacing="0" w:after="0" w:afterAutospacing="0"/>
+        <w:textAlignment w:val="baseline"/>
+        <w:rPr>
+          <w:rFonts w:ascii="Segoe UI" w:hAnsi="Segoe UI" w:cs="Segoe UI"/>
+          <w:sz w:val="18"/>
+          <w:szCs w:val="18"/>
+        </w:rPr>
+      </w:pPr>
       <w:r>
         <w:rPr>
           <w:rStyle w:val="normaltextrun"/>
@@ -978,9 +1213,10 @@
         <w:spacing w:before="0" w:beforeAutospacing="0" w:after="0" w:afterAutospacing="0"/>
         <w:textAlignment w:val="baseline"/>
         <w:rPr>
-          <w:rFonts w:ascii="Segoe UI" w:hAnsi="Segoe UI" w:cs="Segoe UI"/>
-          <w:sz w:val="18"/>
-          <w:szCs w:val="18"/>
+          <w:rStyle w:val="eop"/>
+          <w:rFonts w:ascii="Calibri" w:hAnsi="Calibri" w:cs="Calibri"/>
+          <w:sz w:val="22"/>
+          <w:szCs w:val="22"/>
         </w:rPr>
       </w:pPr>
       <w:r>
@@ -1011,6 +1247,19 @@
           <w:rFonts w:ascii="Segoe UI" w:hAnsi="Segoe UI" w:cs="Segoe UI"/>
           <w:sz w:val="18"/>
           <w:szCs w:val="18"/>
+        </w:rPr>
+      </w:pPr>
+    </w:p>
+    <w:p>
+      <w:pPr>
+        <w:pStyle w:val="paragraph"/>
+        <w:spacing w:before="0" w:beforeAutospacing="0" w:after="0" w:afterAutospacing="0"/>
+        <w:textAlignment w:val="baseline"/>
+        <w:rPr>
+          <w:rStyle w:val="eop"/>
+          <w:rFonts w:ascii="Calibri" w:hAnsi="Calibri" w:cs="Calibri"/>
+          <w:sz w:val="22"/>
+          <w:szCs w:val="22"/>
         </w:rPr>
       </w:pPr>
       <w:r>
@@ -1045,14 +1294,26 @@
           <w:szCs w:val="18"/>
         </w:rPr>
       </w:pPr>
-      <w:r>
-        <w:rPr>
-          <w:rStyle w:val="normaltextrun"/>
-          <w:rFonts w:ascii="Calibri" w:hAnsi="Calibri" w:cs="Calibri"/>
-          <w:sz w:val="22"/>
-          <w:szCs w:val="22"/>
-        </w:rPr>
-        <w:lastRenderedPageBreak/>
+    </w:p>
+    <w:p>
+      <w:pPr>
+        <w:pStyle w:val="paragraph"/>
+        <w:spacing w:before="0" w:beforeAutospacing="0" w:after="0" w:afterAutospacing="0"/>
+        <w:textAlignment w:val="baseline"/>
+        <w:rPr>
+          <w:rStyle w:val="eop"/>
+          <w:rFonts w:ascii="Calibri" w:hAnsi="Calibri" w:cs="Calibri"/>
+          <w:sz w:val="22"/>
+          <w:szCs w:val="22"/>
+        </w:rPr>
+      </w:pPr>
+      <w:r>
+        <w:rPr>
+          <w:rStyle w:val="normaltextrun"/>
+          <w:rFonts w:ascii="Calibri" w:hAnsi="Calibri" w:cs="Calibri"/>
+          <w:sz w:val="22"/>
+          <w:szCs w:val="22"/>
+        </w:rPr>
         <w:t>This user had used </w:t>
       </w:r>
       <w:proofErr w:type="spellStart"/>
@@ -1094,6 +1355,19 @@
           <w:rFonts w:ascii="Segoe UI" w:hAnsi="Segoe UI" w:cs="Segoe UI"/>
           <w:sz w:val="18"/>
           <w:szCs w:val="18"/>
+        </w:rPr>
+      </w:pPr>
+    </w:p>
+    <w:p>
+      <w:pPr>
+        <w:pStyle w:val="paragraph"/>
+        <w:spacing w:before="0" w:beforeAutospacing="0" w:after="0" w:afterAutospacing="0"/>
+        <w:textAlignment w:val="baseline"/>
+        <w:rPr>
+          <w:rStyle w:val="eop"/>
+          <w:rFonts w:ascii="Calibri" w:hAnsi="Calibri" w:cs="Calibri"/>
+          <w:sz w:val="22"/>
+          <w:szCs w:val="22"/>
         </w:rPr>
       </w:pPr>
       <w:r>
@@ -1128,6 +1402,18 @@
           <w:szCs w:val="18"/>
         </w:rPr>
       </w:pPr>
+    </w:p>
+    <w:p>
+      <w:pPr>
+        <w:pStyle w:val="paragraph"/>
+        <w:spacing w:before="0" w:beforeAutospacing="0" w:after="0" w:afterAutospacing="0"/>
+        <w:textAlignment w:val="baseline"/>
+        <w:rPr>
+          <w:rFonts w:ascii="Segoe UI" w:hAnsi="Segoe UI" w:cs="Segoe UI"/>
+          <w:sz w:val="18"/>
+          <w:szCs w:val="18"/>
+        </w:rPr>
+      </w:pPr>
       <w:r>
         <w:rPr>
           <w:rStyle w:val="normaltextrun"/>
@@ -1203,9 +1489,10 @@
         <w:spacing w:before="0" w:beforeAutospacing="0" w:after="0" w:afterAutospacing="0"/>
         <w:textAlignment w:val="baseline"/>
         <w:rPr>
-          <w:rFonts w:ascii="Segoe UI" w:hAnsi="Segoe UI" w:cs="Segoe UI"/>
-          <w:sz w:val="18"/>
-          <w:szCs w:val="18"/>
+          <w:rStyle w:val="eop"/>
+          <w:rFonts w:ascii="Calibri" w:hAnsi="Calibri" w:cs="Calibri"/>
+          <w:sz w:val="22"/>
+          <w:szCs w:val="22"/>
         </w:rPr>
       </w:pPr>
       <w:r>
@@ -1236,6 +1523,19 @@
           <w:rFonts w:ascii="Segoe UI" w:hAnsi="Segoe UI" w:cs="Segoe UI"/>
           <w:sz w:val="18"/>
           <w:szCs w:val="18"/>
+        </w:rPr>
+      </w:pPr>
+    </w:p>
+    <w:p>
+      <w:pPr>
+        <w:pStyle w:val="paragraph"/>
+        <w:spacing w:before="0" w:beforeAutospacing="0" w:after="0" w:afterAutospacing="0"/>
+        <w:textAlignment w:val="baseline"/>
+        <w:rPr>
+          <w:rStyle w:val="eop"/>
+          <w:rFonts w:ascii="Calibri" w:hAnsi="Calibri" w:cs="Calibri"/>
+          <w:sz w:val="22"/>
+          <w:szCs w:val="22"/>
         </w:rPr>
       </w:pPr>
       <w:r>
@@ -1270,6 +1570,18 @@
           <w:szCs w:val="18"/>
         </w:rPr>
       </w:pPr>
+    </w:p>
+    <w:p>
+      <w:pPr>
+        <w:pStyle w:val="paragraph"/>
+        <w:spacing w:before="0" w:beforeAutospacing="0" w:after="0" w:afterAutospacing="0"/>
+        <w:textAlignment w:val="baseline"/>
+        <w:rPr>
+          <w:rFonts w:ascii="Segoe UI" w:hAnsi="Segoe UI" w:cs="Segoe UI"/>
+          <w:sz w:val="18"/>
+          <w:szCs w:val="18"/>
+        </w:rPr>
+      </w:pPr>
       <w:r>
         <w:rPr>
           <w:rStyle w:val="normaltextrun"/>
@@ -1345,9 +1657,10 @@
         <w:spacing w:before="0" w:beforeAutospacing="0" w:after="0" w:afterAutospacing="0"/>
         <w:textAlignment w:val="baseline"/>
         <w:rPr>
-          <w:rFonts w:ascii="Segoe UI" w:hAnsi="Segoe UI" w:cs="Segoe UI"/>
-          <w:sz w:val="18"/>
-          <w:szCs w:val="18"/>
+          <w:rStyle w:val="eop"/>
+          <w:rFonts w:ascii="Calibri" w:hAnsi="Calibri" w:cs="Calibri"/>
+          <w:sz w:val="22"/>
+          <w:szCs w:val="22"/>
         </w:rPr>
       </w:pPr>
       <w:r>
@@ -1378,6 +1691,19 @@
           <w:rFonts w:ascii="Segoe UI" w:hAnsi="Segoe UI" w:cs="Segoe UI"/>
           <w:sz w:val="18"/>
           <w:szCs w:val="18"/>
+        </w:rPr>
+      </w:pPr>
+    </w:p>
+    <w:p>
+      <w:pPr>
+        <w:pStyle w:val="paragraph"/>
+        <w:spacing w:before="0" w:beforeAutospacing="0" w:after="0" w:afterAutospacing="0"/>
+        <w:textAlignment w:val="baseline"/>
+        <w:rPr>
+          <w:rStyle w:val="eop"/>
+          <w:rFonts w:ascii="Calibri" w:hAnsi="Calibri" w:cs="Calibri"/>
+          <w:sz w:val="22"/>
+          <w:szCs w:val="22"/>
         </w:rPr>
       </w:pPr>
       <w:r>
@@ -1400,6 +1726,18 @@
         </w:rPr>
         <w:t> </w:t>
       </w:r>
+    </w:p>
+    <w:p>
+      <w:pPr>
+        <w:pStyle w:val="paragraph"/>
+        <w:spacing w:before="0" w:beforeAutospacing="0" w:after="0" w:afterAutospacing="0"/>
+        <w:textAlignment w:val="baseline"/>
+        <w:rPr>
+          <w:rFonts w:ascii="Segoe UI" w:hAnsi="Segoe UI" w:cs="Segoe UI"/>
+          <w:sz w:val="18"/>
+          <w:szCs w:val="18"/>
+        </w:rPr>
+      </w:pPr>
     </w:p>
     <w:p>
       <w:pPr>

</xml_diff>